<commit_message>
Movement, Char Sheet Formatting, File Renaming
</commit_message>
<xml_diff>
--- a/Character Sheet.docx
+++ b/Character Sheet.docx
@@ -1,6 +1,6 @@
 
 <file path=word/document.xml><?xml version="1.0" encoding="utf-8"?>
-<w:document xmlns:wpc="http://schemas.microsoft.com/office/word/2010/wordprocessingCanvas" xmlns:cx="http://schemas.microsoft.com/office/drawing/2014/chartex" xmlns:cx1="http://schemas.microsoft.com/office/drawing/2015/9/8/chartex" xmlns:cx2="http://schemas.microsoft.com/office/drawing/2015/10/21/chartex" xmlns:cx3="http://schemas.microsoft.com/office/drawing/2016/5/9/chartex" xmlns:cx4="http://schemas.microsoft.com/office/drawing/2016/5/10/chartex" xmlns:cx5="http://schemas.microsoft.com/office/drawing/2016/5/11/chartex" xmlns:cx6="http://schemas.microsoft.com/office/drawing/2016/5/12/chartex" xmlns:cx7="http://schemas.microsoft.com/office/drawing/2016/5/13/chartex" xmlns:cx8="http://schemas.microsoft.com/office/drawing/2016/5/14/chartex" xmlns:mc="http://schemas.openxmlformats.org/markup-compatibility/2006" xmlns:aink="http://schemas.microsoft.com/office/drawing/2016/ink" xmlns:am3d="http://schemas.microsoft.com/office/drawing/2017/model3d" xmlns:o="urn:schemas-microsoft-com:office:office" xmlns:r="http://schemas.openxmlformats.org/officeDocument/2006/relationships" xmlns:m="http://schemas.openxmlformats.org/officeDocument/2006/math" xmlns:v="urn:schemas-microsoft-com:vml" xmlns:wp14="http://schemas.microsoft.com/office/word/2010/wordprocessingDrawing" xmlns:wp="http://schemas.openxmlformats.org/drawingml/2006/wordprocessingDrawing" xmlns:w10="urn:schemas-microsoft-com:office:word" xmlns:w="http://schemas.openxmlformats.org/wordprocessingml/2006/main" xmlns:w14="http://schemas.microsoft.com/office/word/2010/wordml" xmlns:w15="http://schemas.microsoft.com/office/word/2012/wordml" xmlns:w16cex="http://schemas.microsoft.com/office/word/2018/wordml/cex" xmlns:w16cid="http://schemas.microsoft.com/office/word/2016/wordml/cid" xmlns:w16="http://schemas.microsoft.com/office/word/2018/wordml" xmlns:w16sdtdh="http://schemas.microsoft.com/office/word/2020/wordml/sdtdatahash" xmlns:w16se="http://schemas.microsoft.com/office/word/2015/wordml/symex" xmlns:wpg="http://schemas.microsoft.com/office/word/2010/wordprocessingGroup" xmlns:wpi="http://schemas.microsoft.com/office/word/2010/wordprocessingInk" xmlns:wne="http://schemas.microsoft.com/office/word/2006/wordml" xmlns:wps="http://schemas.microsoft.com/office/word/2010/wordprocessingShape" mc:Ignorable="w14 w15 w16se w16cid w16 w16cex w16sdtdh wp14">
+<w:document xmlns:wpc="http://schemas.microsoft.com/office/word/2010/wordprocessingCanvas" xmlns:cx="http://schemas.microsoft.com/office/drawing/2014/chartex" xmlns:cx1="http://schemas.microsoft.com/office/drawing/2015/9/8/chartex" xmlns:cx2="http://schemas.microsoft.com/office/drawing/2015/10/21/chartex" xmlns:cx3="http://schemas.microsoft.com/office/drawing/2016/5/9/chartex" xmlns:cx4="http://schemas.microsoft.com/office/drawing/2016/5/10/chartex" xmlns:cx5="http://schemas.microsoft.com/office/drawing/2016/5/11/chartex" xmlns:cx6="http://schemas.microsoft.com/office/drawing/2016/5/12/chartex" xmlns:cx7="http://schemas.microsoft.com/office/drawing/2016/5/13/chartex" xmlns:cx8="http://schemas.microsoft.com/office/drawing/2016/5/14/chartex" xmlns:mc="http://schemas.openxmlformats.org/markup-compatibility/2006" xmlns:aink="http://schemas.microsoft.com/office/drawing/2016/ink" xmlns:am3d="http://schemas.microsoft.com/office/drawing/2017/model3d" xmlns:o="urn:schemas-microsoft-com:office:office" xmlns:oel="http://schemas.microsoft.com/office/2019/extlst" xmlns:r="http://schemas.openxmlformats.org/officeDocument/2006/relationships" xmlns:m="http://schemas.openxmlformats.org/officeDocument/2006/math" xmlns:v="urn:schemas-microsoft-com:vml" xmlns:wp14="http://schemas.microsoft.com/office/word/2010/wordprocessingDrawing" xmlns:wp="http://schemas.openxmlformats.org/drawingml/2006/wordprocessingDrawing" xmlns:w10="urn:schemas-microsoft-com:office:word" xmlns:w="http://schemas.openxmlformats.org/wordprocessingml/2006/main" xmlns:w14="http://schemas.microsoft.com/office/word/2010/wordml" xmlns:w15="http://schemas.microsoft.com/office/word/2012/wordml" xmlns:w16cex="http://schemas.microsoft.com/office/word/2018/wordml/cex" xmlns:w16cid="http://schemas.microsoft.com/office/word/2016/wordml/cid" xmlns:w16="http://schemas.microsoft.com/office/word/2018/wordml" xmlns:w16sdtdh="http://schemas.microsoft.com/office/word/2020/wordml/sdtdatahash" xmlns:w16se="http://schemas.microsoft.com/office/word/2015/wordml/symex" xmlns:wpg="http://schemas.microsoft.com/office/word/2010/wordprocessingGroup" xmlns:wpi="http://schemas.microsoft.com/office/word/2010/wordprocessingInk" xmlns:wne="http://schemas.microsoft.com/office/word/2006/wordml" xmlns:wps="http://schemas.microsoft.com/office/word/2010/wordprocessingShape" mc:Ignorable="w14 w15 w16se w16cid w16 w16cex w16sdtdh wp14">
   <w:body>
     <w:p>
       <w:r>
@@ -2042,7 +2042,11 @@
                                   </w:tcBorders>
                                   <w:vAlign w:val="center"/>
                                 </w:tcPr>
-                                <w:p/>
+                                <w:p>
+                                  <w:pPr>
+                                    <w:jc w:val="center"/>
+                                  </w:pPr>
+                                </w:p>
                               </w:tc>
                               <w:tc>
                                 <w:tcPr>
@@ -3376,7 +3380,11 @@
                             </w:tcBorders>
                             <w:vAlign w:val="center"/>
                           </w:tcPr>
-                          <w:p/>
+                          <w:p>
+                            <w:pPr>
+                              <w:jc w:val="center"/>
+                            </w:pPr>
+                          </w:p>
                         </w:tc>
                         <w:tc>
                           <w:tcPr>
@@ -8145,6 +8153,7 @@
             <w:tcW w:w="1532" w:type="dxa"/>
             <w:tcBorders>
               <w:top w:val="single" w:sz="4" w:space="0" w:color="auto"/>
+              <w:right w:val="single" w:sz="18" w:space="0" w:color="auto"/>
             </w:tcBorders>
             <w:vAlign w:val="bottom"/>
           </w:tcPr>
@@ -8162,6 +8171,7 @@
             <w:tcW w:w="2594" w:type="dxa"/>
             <w:tcBorders>
               <w:top w:val="single" w:sz="4" w:space="0" w:color="auto"/>
+              <w:left w:val="single" w:sz="18" w:space="0" w:color="auto"/>
             </w:tcBorders>
             <w:vAlign w:val="bottom"/>
           </w:tcPr>
@@ -8236,6 +8246,9 @@
         <w:tc>
           <w:tcPr>
             <w:tcW w:w="1532" w:type="dxa"/>
+            <w:tcBorders>
+              <w:right w:val="single" w:sz="18" w:space="0" w:color="auto"/>
+            </w:tcBorders>
             <w:vAlign w:val="center"/>
           </w:tcPr>
           <w:p>
@@ -8247,6 +8260,9 @@
         <w:tc>
           <w:tcPr>
             <w:tcW w:w="2594" w:type="dxa"/>
+            <w:tcBorders>
+              <w:left w:val="single" w:sz="18" w:space="0" w:color="auto"/>
+            </w:tcBorders>
           </w:tcPr>
           <w:p/>
         </w:tc>
@@ -8297,6 +8313,9 @@
         <w:tc>
           <w:tcPr>
             <w:tcW w:w="1532" w:type="dxa"/>
+            <w:tcBorders>
+              <w:right w:val="single" w:sz="18" w:space="0" w:color="auto"/>
+            </w:tcBorders>
             <w:vAlign w:val="center"/>
           </w:tcPr>
           <w:p>
@@ -8308,6 +8327,9 @@
         <w:tc>
           <w:tcPr>
             <w:tcW w:w="2594" w:type="dxa"/>
+            <w:tcBorders>
+              <w:left w:val="single" w:sz="18" w:space="0" w:color="auto"/>
+            </w:tcBorders>
           </w:tcPr>
           <w:p/>
         </w:tc>
@@ -8358,6 +8380,9 @@
         <w:tc>
           <w:tcPr>
             <w:tcW w:w="1532" w:type="dxa"/>
+            <w:tcBorders>
+              <w:right w:val="single" w:sz="18" w:space="0" w:color="auto"/>
+            </w:tcBorders>
             <w:vAlign w:val="center"/>
           </w:tcPr>
           <w:p>
@@ -8369,6 +8394,9 @@
         <w:tc>
           <w:tcPr>
             <w:tcW w:w="2594" w:type="dxa"/>
+            <w:tcBorders>
+              <w:left w:val="single" w:sz="18" w:space="0" w:color="auto"/>
+            </w:tcBorders>
           </w:tcPr>
           <w:p/>
         </w:tc>
@@ -8419,6 +8447,9 @@
         <w:tc>
           <w:tcPr>
             <w:tcW w:w="1532" w:type="dxa"/>
+            <w:tcBorders>
+              <w:right w:val="single" w:sz="18" w:space="0" w:color="auto"/>
+            </w:tcBorders>
             <w:vAlign w:val="center"/>
           </w:tcPr>
           <w:p>
@@ -8430,6 +8461,9 @@
         <w:tc>
           <w:tcPr>
             <w:tcW w:w="2594" w:type="dxa"/>
+            <w:tcBorders>
+              <w:left w:val="single" w:sz="18" w:space="0" w:color="auto"/>
+            </w:tcBorders>
           </w:tcPr>
           <w:p/>
         </w:tc>
@@ -8480,6 +8514,9 @@
         <w:tc>
           <w:tcPr>
             <w:tcW w:w="1532" w:type="dxa"/>
+            <w:tcBorders>
+              <w:right w:val="single" w:sz="18" w:space="0" w:color="auto"/>
+            </w:tcBorders>
             <w:vAlign w:val="center"/>
           </w:tcPr>
           <w:p>
@@ -8491,6 +8528,9 @@
         <w:tc>
           <w:tcPr>
             <w:tcW w:w="2594" w:type="dxa"/>
+            <w:tcBorders>
+              <w:left w:val="single" w:sz="18" w:space="0" w:color="auto"/>
+            </w:tcBorders>
           </w:tcPr>
           <w:p/>
         </w:tc>
@@ -8541,6 +8581,9 @@
         <w:tc>
           <w:tcPr>
             <w:tcW w:w="1532" w:type="dxa"/>
+            <w:tcBorders>
+              <w:right w:val="single" w:sz="18" w:space="0" w:color="auto"/>
+            </w:tcBorders>
             <w:vAlign w:val="center"/>
           </w:tcPr>
           <w:p>
@@ -8552,6 +8595,9 @@
         <w:tc>
           <w:tcPr>
             <w:tcW w:w="2594" w:type="dxa"/>
+            <w:tcBorders>
+              <w:left w:val="single" w:sz="18" w:space="0" w:color="auto"/>
+            </w:tcBorders>
           </w:tcPr>
           <w:p/>
         </w:tc>
@@ -8602,6 +8648,9 @@
         <w:tc>
           <w:tcPr>
             <w:tcW w:w="1532" w:type="dxa"/>
+            <w:tcBorders>
+              <w:right w:val="single" w:sz="18" w:space="0" w:color="auto"/>
+            </w:tcBorders>
             <w:vAlign w:val="center"/>
           </w:tcPr>
           <w:p>
@@ -8613,6 +8662,9 @@
         <w:tc>
           <w:tcPr>
             <w:tcW w:w="2594" w:type="dxa"/>
+            <w:tcBorders>
+              <w:left w:val="single" w:sz="18" w:space="0" w:color="auto"/>
+            </w:tcBorders>
           </w:tcPr>
           <w:p/>
         </w:tc>
@@ -8663,6 +8715,9 @@
         <w:tc>
           <w:tcPr>
             <w:tcW w:w="1532" w:type="dxa"/>
+            <w:tcBorders>
+              <w:right w:val="single" w:sz="18" w:space="0" w:color="auto"/>
+            </w:tcBorders>
             <w:vAlign w:val="center"/>
           </w:tcPr>
           <w:p>
@@ -8674,6 +8729,9 @@
         <w:tc>
           <w:tcPr>
             <w:tcW w:w="2594" w:type="dxa"/>
+            <w:tcBorders>
+              <w:left w:val="single" w:sz="18" w:space="0" w:color="auto"/>
+            </w:tcBorders>
           </w:tcPr>
           <w:p/>
         </w:tc>
@@ -8724,6 +8782,9 @@
         <w:tc>
           <w:tcPr>
             <w:tcW w:w="1532" w:type="dxa"/>
+            <w:tcBorders>
+              <w:right w:val="single" w:sz="18" w:space="0" w:color="auto"/>
+            </w:tcBorders>
             <w:vAlign w:val="center"/>
           </w:tcPr>
           <w:p>
@@ -8735,6 +8796,9 @@
         <w:tc>
           <w:tcPr>
             <w:tcW w:w="2594" w:type="dxa"/>
+            <w:tcBorders>
+              <w:left w:val="single" w:sz="18" w:space="0" w:color="auto"/>
+            </w:tcBorders>
           </w:tcPr>
           <w:p/>
         </w:tc>
@@ -8785,6 +8849,9 @@
         <w:tc>
           <w:tcPr>
             <w:tcW w:w="1532" w:type="dxa"/>
+            <w:tcBorders>
+              <w:right w:val="single" w:sz="18" w:space="0" w:color="auto"/>
+            </w:tcBorders>
             <w:vAlign w:val="center"/>
           </w:tcPr>
           <w:p>
@@ -8796,6 +8863,9 @@
         <w:tc>
           <w:tcPr>
             <w:tcW w:w="2594" w:type="dxa"/>
+            <w:tcBorders>
+              <w:left w:val="single" w:sz="18" w:space="0" w:color="auto"/>
+            </w:tcBorders>
           </w:tcPr>
           <w:p/>
         </w:tc>
@@ -8846,6 +8916,9 @@
         <w:tc>
           <w:tcPr>
             <w:tcW w:w="1532" w:type="dxa"/>
+            <w:tcBorders>
+              <w:right w:val="single" w:sz="18" w:space="0" w:color="auto"/>
+            </w:tcBorders>
             <w:vAlign w:val="center"/>
           </w:tcPr>
           <w:p>
@@ -8857,6 +8930,9 @@
         <w:tc>
           <w:tcPr>
             <w:tcW w:w="2594" w:type="dxa"/>
+            <w:tcBorders>
+              <w:left w:val="single" w:sz="18" w:space="0" w:color="auto"/>
+            </w:tcBorders>
           </w:tcPr>
           <w:p/>
         </w:tc>
@@ -8907,6 +8983,9 @@
         <w:tc>
           <w:tcPr>
             <w:tcW w:w="1532" w:type="dxa"/>
+            <w:tcBorders>
+              <w:right w:val="single" w:sz="18" w:space="0" w:color="auto"/>
+            </w:tcBorders>
             <w:vAlign w:val="center"/>
           </w:tcPr>
           <w:p>
@@ -8918,6 +8997,9 @@
         <w:tc>
           <w:tcPr>
             <w:tcW w:w="2594" w:type="dxa"/>
+            <w:tcBorders>
+              <w:left w:val="single" w:sz="18" w:space="0" w:color="auto"/>
+            </w:tcBorders>
           </w:tcPr>
           <w:p/>
         </w:tc>
@@ -8968,6 +9050,9 @@
         <w:tc>
           <w:tcPr>
             <w:tcW w:w="1532" w:type="dxa"/>
+            <w:tcBorders>
+              <w:right w:val="single" w:sz="18" w:space="0" w:color="auto"/>
+            </w:tcBorders>
             <w:vAlign w:val="center"/>
           </w:tcPr>
           <w:p>
@@ -8979,6 +9064,9 @@
         <w:tc>
           <w:tcPr>
             <w:tcW w:w="2594" w:type="dxa"/>
+            <w:tcBorders>
+              <w:left w:val="single" w:sz="18" w:space="0" w:color="auto"/>
+            </w:tcBorders>
           </w:tcPr>
           <w:p/>
         </w:tc>
@@ -9029,6 +9117,9 @@
         <w:tc>
           <w:tcPr>
             <w:tcW w:w="1532" w:type="dxa"/>
+            <w:tcBorders>
+              <w:right w:val="single" w:sz="18" w:space="0" w:color="auto"/>
+            </w:tcBorders>
             <w:vAlign w:val="center"/>
           </w:tcPr>
           <w:p>
@@ -9040,6 +9131,9 @@
         <w:tc>
           <w:tcPr>
             <w:tcW w:w="2594" w:type="dxa"/>
+            <w:tcBorders>
+              <w:left w:val="single" w:sz="18" w:space="0" w:color="auto"/>
+            </w:tcBorders>
           </w:tcPr>
           <w:p/>
         </w:tc>
@@ -9090,6 +9184,9 @@
         <w:tc>
           <w:tcPr>
             <w:tcW w:w="1532" w:type="dxa"/>
+            <w:tcBorders>
+              <w:right w:val="single" w:sz="18" w:space="0" w:color="auto"/>
+            </w:tcBorders>
             <w:vAlign w:val="center"/>
           </w:tcPr>
           <w:p>
@@ -9101,6 +9198,9 @@
         <w:tc>
           <w:tcPr>
             <w:tcW w:w="2594" w:type="dxa"/>
+            <w:tcBorders>
+              <w:left w:val="single" w:sz="18" w:space="0" w:color="auto"/>
+            </w:tcBorders>
           </w:tcPr>
           <w:p/>
         </w:tc>
@@ -9151,6 +9251,9 @@
         <w:tc>
           <w:tcPr>
             <w:tcW w:w="1532" w:type="dxa"/>
+            <w:tcBorders>
+              <w:right w:val="single" w:sz="18" w:space="0" w:color="auto"/>
+            </w:tcBorders>
             <w:vAlign w:val="center"/>
           </w:tcPr>
           <w:p>
@@ -9162,6 +9265,9 @@
         <w:tc>
           <w:tcPr>
             <w:tcW w:w="2594" w:type="dxa"/>
+            <w:tcBorders>
+              <w:left w:val="single" w:sz="18" w:space="0" w:color="auto"/>
+            </w:tcBorders>
           </w:tcPr>
           <w:p/>
         </w:tc>
@@ -9212,6 +9318,9 @@
         <w:tc>
           <w:tcPr>
             <w:tcW w:w="1532" w:type="dxa"/>
+            <w:tcBorders>
+              <w:right w:val="single" w:sz="18" w:space="0" w:color="auto"/>
+            </w:tcBorders>
             <w:vAlign w:val="center"/>
           </w:tcPr>
           <w:p>
@@ -9223,6 +9332,9 @@
         <w:tc>
           <w:tcPr>
             <w:tcW w:w="2594" w:type="dxa"/>
+            <w:tcBorders>
+              <w:left w:val="single" w:sz="18" w:space="0" w:color="auto"/>
+            </w:tcBorders>
           </w:tcPr>
           <w:p/>
         </w:tc>
@@ -9273,6 +9385,9 @@
         <w:tc>
           <w:tcPr>
             <w:tcW w:w="1532" w:type="dxa"/>
+            <w:tcBorders>
+              <w:right w:val="single" w:sz="18" w:space="0" w:color="auto"/>
+            </w:tcBorders>
             <w:vAlign w:val="center"/>
           </w:tcPr>
           <w:p>
@@ -9284,6 +9399,9 @@
         <w:tc>
           <w:tcPr>
             <w:tcW w:w="2594" w:type="dxa"/>
+            <w:tcBorders>
+              <w:left w:val="single" w:sz="18" w:space="0" w:color="auto"/>
+            </w:tcBorders>
           </w:tcPr>
           <w:p/>
         </w:tc>
@@ -9334,6 +9452,9 @@
         <w:tc>
           <w:tcPr>
             <w:tcW w:w="1532" w:type="dxa"/>
+            <w:tcBorders>
+              <w:right w:val="single" w:sz="18" w:space="0" w:color="auto"/>
+            </w:tcBorders>
             <w:vAlign w:val="center"/>
           </w:tcPr>
           <w:p>
@@ -9345,6 +9466,9 @@
         <w:tc>
           <w:tcPr>
             <w:tcW w:w="2594" w:type="dxa"/>
+            <w:tcBorders>
+              <w:left w:val="single" w:sz="18" w:space="0" w:color="auto"/>
+            </w:tcBorders>
           </w:tcPr>
           <w:p/>
         </w:tc>
@@ -9395,6 +9519,9 @@
         <w:tc>
           <w:tcPr>
             <w:tcW w:w="1532" w:type="dxa"/>
+            <w:tcBorders>
+              <w:right w:val="single" w:sz="18" w:space="0" w:color="auto"/>
+            </w:tcBorders>
             <w:vAlign w:val="center"/>
           </w:tcPr>
           <w:p>
@@ -9406,6 +9533,9 @@
         <w:tc>
           <w:tcPr>
             <w:tcW w:w="2594" w:type="dxa"/>
+            <w:tcBorders>
+              <w:left w:val="single" w:sz="18" w:space="0" w:color="auto"/>
+            </w:tcBorders>
           </w:tcPr>
           <w:p/>
         </w:tc>
@@ -9456,6 +9586,9 @@
         <w:tc>
           <w:tcPr>
             <w:tcW w:w="1532" w:type="dxa"/>
+            <w:tcBorders>
+              <w:right w:val="single" w:sz="18" w:space="0" w:color="auto"/>
+            </w:tcBorders>
             <w:vAlign w:val="center"/>
           </w:tcPr>
           <w:p>
@@ -9467,6 +9600,9 @@
         <w:tc>
           <w:tcPr>
             <w:tcW w:w="2594" w:type="dxa"/>
+            <w:tcBorders>
+              <w:left w:val="single" w:sz="18" w:space="0" w:color="auto"/>
+            </w:tcBorders>
           </w:tcPr>
           <w:p/>
         </w:tc>
@@ -9517,6 +9653,9 @@
         <w:tc>
           <w:tcPr>
             <w:tcW w:w="1532" w:type="dxa"/>
+            <w:tcBorders>
+              <w:right w:val="single" w:sz="18" w:space="0" w:color="auto"/>
+            </w:tcBorders>
             <w:vAlign w:val="center"/>
           </w:tcPr>
           <w:p>
@@ -9528,6 +9667,9 @@
         <w:tc>
           <w:tcPr>
             <w:tcW w:w="2594" w:type="dxa"/>
+            <w:tcBorders>
+              <w:left w:val="single" w:sz="18" w:space="0" w:color="auto"/>
+            </w:tcBorders>
           </w:tcPr>
           <w:p/>
         </w:tc>
@@ -9578,6 +9720,9 @@
         <w:tc>
           <w:tcPr>
             <w:tcW w:w="1532" w:type="dxa"/>
+            <w:tcBorders>
+              <w:right w:val="single" w:sz="18" w:space="0" w:color="auto"/>
+            </w:tcBorders>
             <w:vAlign w:val="center"/>
           </w:tcPr>
           <w:p>
@@ -9589,6 +9734,9 @@
         <w:tc>
           <w:tcPr>
             <w:tcW w:w="2594" w:type="dxa"/>
+            <w:tcBorders>
+              <w:left w:val="single" w:sz="18" w:space="0" w:color="auto"/>
+            </w:tcBorders>
           </w:tcPr>
           <w:p/>
         </w:tc>
@@ -9639,6 +9787,9 @@
         <w:tc>
           <w:tcPr>
             <w:tcW w:w="1532" w:type="dxa"/>
+            <w:tcBorders>
+              <w:right w:val="single" w:sz="18" w:space="0" w:color="auto"/>
+            </w:tcBorders>
             <w:vAlign w:val="center"/>
           </w:tcPr>
           <w:p>
@@ -9650,6 +9801,9 @@
         <w:tc>
           <w:tcPr>
             <w:tcW w:w="2594" w:type="dxa"/>
+            <w:tcBorders>
+              <w:left w:val="single" w:sz="18" w:space="0" w:color="auto"/>
+            </w:tcBorders>
           </w:tcPr>
           <w:p/>
         </w:tc>
@@ -9700,6 +9854,9 @@
         <w:tc>
           <w:tcPr>
             <w:tcW w:w="1532" w:type="dxa"/>
+            <w:tcBorders>
+              <w:right w:val="single" w:sz="18" w:space="0" w:color="auto"/>
+            </w:tcBorders>
             <w:vAlign w:val="center"/>
           </w:tcPr>
           <w:p>
@@ -9711,6 +9868,9 @@
         <w:tc>
           <w:tcPr>
             <w:tcW w:w="2594" w:type="dxa"/>
+            <w:tcBorders>
+              <w:left w:val="single" w:sz="18" w:space="0" w:color="auto"/>
+            </w:tcBorders>
           </w:tcPr>
           <w:p/>
         </w:tc>
@@ -9761,6 +9921,9 @@
         <w:tc>
           <w:tcPr>
             <w:tcW w:w="1532" w:type="dxa"/>
+            <w:tcBorders>
+              <w:right w:val="single" w:sz="18" w:space="0" w:color="auto"/>
+            </w:tcBorders>
             <w:vAlign w:val="center"/>
           </w:tcPr>
           <w:p>
@@ -9772,6 +9935,9 @@
         <w:tc>
           <w:tcPr>
             <w:tcW w:w="2594" w:type="dxa"/>
+            <w:tcBorders>
+              <w:left w:val="single" w:sz="18" w:space="0" w:color="auto"/>
+            </w:tcBorders>
           </w:tcPr>
           <w:p/>
         </w:tc>
@@ -9822,6 +9988,9 @@
         <w:tc>
           <w:tcPr>
             <w:tcW w:w="1532" w:type="dxa"/>
+            <w:tcBorders>
+              <w:right w:val="single" w:sz="18" w:space="0" w:color="auto"/>
+            </w:tcBorders>
             <w:vAlign w:val="center"/>
           </w:tcPr>
           <w:p>
@@ -9833,6 +10002,9 @@
         <w:tc>
           <w:tcPr>
             <w:tcW w:w="2594" w:type="dxa"/>
+            <w:tcBorders>
+              <w:left w:val="single" w:sz="18" w:space="0" w:color="auto"/>
+            </w:tcBorders>
           </w:tcPr>
           <w:p/>
         </w:tc>
@@ -9883,6 +10055,9 @@
         <w:tc>
           <w:tcPr>
             <w:tcW w:w="1532" w:type="dxa"/>
+            <w:tcBorders>
+              <w:right w:val="single" w:sz="18" w:space="0" w:color="auto"/>
+            </w:tcBorders>
             <w:vAlign w:val="center"/>
           </w:tcPr>
           <w:p>
@@ -9894,6 +10069,9 @@
         <w:tc>
           <w:tcPr>
             <w:tcW w:w="2594" w:type="dxa"/>
+            <w:tcBorders>
+              <w:left w:val="single" w:sz="18" w:space="0" w:color="auto"/>
+            </w:tcBorders>
           </w:tcPr>
           <w:p/>
         </w:tc>
@@ -9944,6 +10122,9 @@
         <w:tc>
           <w:tcPr>
             <w:tcW w:w="1532" w:type="dxa"/>
+            <w:tcBorders>
+              <w:right w:val="single" w:sz="18" w:space="0" w:color="auto"/>
+            </w:tcBorders>
             <w:vAlign w:val="center"/>
           </w:tcPr>
           <w:p>
@@ -9955,6 +10136,9 @@
         <w:tc>
           <w:tcPr>
             <w:tcW w:w="2594" w:type="dxa"/>
+            <w:tcBorders>
+              <w:left w:val="single" w:sz="18" w:space="0" w:color="auto"/>
+            </w:tcBorders>
           </w:tcPr>
           <w:p/>
         </w:tc>
@@ -10005,6 +10189,9 @@
         <w:tc>
           <w:tcPr>
             <w:tcW w:w="1532" w:type="dxa"/>
+            <w:tcBorders>
+              <w:right w:val="single" w:sz="18" w:space="0" w:color="auto"/>
+            </w:tcBorders>
             <w:vAlign w:val="center"/>
           </w:tcPr>
           <w:p>
@@ -10016,6 +10203,9 @@
         <w:tc>
           <w:tcPr>
             <w:tcW w:w="2594" w:type="dxa"/>
+            <w:tcBorders>
+              <w:left w:val="single" w:sz="18" w:space="0" w:color="auto"/>
+            </w:tcBorders>
           </w:tcPr>
           <w:p/>
         </w:tc>
@@ -10066,6 +10256,9 @@
         <w:tc>
           <w:tcPr>
             <w:tcW w:w="1532" w:type="dxa"/>
+            <w:tcBorders>
+              <w:right w:val="single" w:sz="18" w:space="0" w:color="auto"/>
+            </w:tcBorders>
             <w:vAlign w:val="center"/>
           </w:tcPr>
           <w:p>
@@ -10077,6 +10270,9 @@
         <w:tc>
           <w:tcPr>
             <w:tcW w:w="2594" w:type="dxa"/>
+            <w:tcBorders>
+              <w:left w:val="single" w:sz="18" w:space="0" w:color="auto"/>
+            </w:tcBorders>
           </w:tcPr>
           <w:p/>
         </w:tc>
@@ -10127,6 +10323,9 @@
         <w:tc>
           <w:tcPr>
             <w:tcW w:w="1532" w:type="dxa"/>
+            <w:tcBorders>
+              <w:right w:val="single" w:sz="18" w:space="0" w:color="auto"/>
+            </w:tcBorders>
             <w:vAlign w:val="center"/>
           </w:tcPr>
           <w:p>
@@ -10138,6 +10337,9 @@
         <w:tc>
           <w:tcPr>
             <w:tcW w:w="2594" w:type="dxa"/>
+            <w:tcBorders>
+              <w:left w:val="single" w:sz="18" w:space="0" w:color="auto"/>
+            </w:tcBorders>
           </w:tcPr>
           <w:p/>
         </w:tc>
@@ -10188,6 +10390,9 @@
         <w:tc>
           <w:tcPr>
             <w:tcW w:w="1532" w:type="dxa"/>
+            <w:tcBorders>
+              <w:right w:val="single" w:sz="18" w:space="0" w:color="auto"/>
+            </w:tcBorders>
             <w:vAlign w:val="center"/>
           </w:tcPr>
           <w:p>
@@ -10199,6 +10404,9 @@
         <w:tc>
           <w:tcPr>
             <w:tcW w:w="2594" w:type="dxa"/>
+            <w:tcBorders>
+              <w:left w:val="single" w:sz="18" w:space="0" w:color="auto"/>
+            </w:tcBorders>
           </w:tcPr>
           <w:p/>
         </w:tc>
@@ -10249,6 +10457,9 @@
         <w:tc>
           <w:tcPr>
             <w:tcW w:w="1532" w:type="dxa"/>
+            <w:tcBorders>
+              <w:right w:val="single" w:sz="18" w:space="0" w:color="auto"/>
+            </w:tcBorders>
             <w:vAlign w:val="center"/>
           </w:tcPr>
           <w:p>
@@ -10260,6 +10471,9 @@
         <w:tc>
           <w:tcPr>
             <w:tcW w:w="2594" w:type="dxa"/>
+            <w:tcBorders>
+              <w:left w:val="single" w:sz="18" w:space="0" w:color="auto"/>
+            </w:tcBorders>
           </w:tcPr>
           <w:p/>
         </w:tc>
@@ -10310,6 +10524,9 @@
         <w:tc>
           <w:tcPr>
             <w:tcW w:w="1532" w:type="dxa"/>
+            <w:tcBorders>
+              <w:right w:val="single" w:sz="18" w:space="0" w:color="auto"/>
+            </w:tcBorders>
             <w:vAlign w:val="center"/>
           </w:tcPr>
           <w:p>
@@ -10321,6 +10538,9 @@
         <w:tc>
           <w:tcPr>
             <w:tcW w:w="2594" w:type="dxa"/>
+            <w:tcBorders>
+              <w:left w:val="single" w:sz="18" w:space="0" w:color="auto"/>
+            </w:tcBorders>
           </w:tcPr>
           <w:p/>
         </w:tc>
@@ -10371,6 +10591,9 @@
         <w:tc>
           <w:tcPr>
             <w:tcW w:w="1532" w:type="dxa"/>
+            <w:tcBorders>
+              <w:right w:val="single" w:sz="18" w:space="0" w:color="auto"/>
+            </w:tcBorders>
             <w:vAlign w:val="center"/>
           </w:tcPr>
           <w:p>
@@ -10382,6 +10605,9 @@
         <w:tc>
           <w:tcPr>
             <w:tcW w:w="2594" w:type="dxa"/>
+            <w:tcBorders>
+              <w:left w:val="single" w:sz="18" w:space="0" w:color="auto"/>
+            </w:tcBorders>
           </w:tcPr>
           <w:p/>
         </w:tc>
@@ -10432,6 +10658,9 @@
         <w:tc>
           <w:tcPr>
             <w:tcW w:w="1532" w:type="dxa"/>
+            <w:tcBorders>
+              <w:right w:val="single" w:sz="18" w:space="0" w:color="auto"/>
+            </w:tcBorders>
             <w:vAlign w:val="center"/>
           </w:tcPr>
           <w:p>
@@ -10443,6 +10672,9 @@
         <w:tc>
           <w:tcPr>
             <w:tcW w:w="2594" w:type="dxa"/>
+            <w:tcBorders>
+              <w:left w:val="single" w:sz="18" w:space="0" w:color="auto"/>
+            </w:tcBorders>
           </w:tcPr>
           <w:p/>
         </w:tc>
@@ -10493,6 +10725,9 @@
         <w:tc>
           <w:tcPr>
             <w:tcW w:w="1532" w:type="dxa"/>
+            <w:tcBorders>
+              <w:right w:val="single" w:sz="18" w:space="0" w:color="auto"/>
+            </w:tcBorders>
             <w:vAlign w:val="center"/>
           </w:tcPr>
           <w:p>
@@ -10504,6 +10739,9 @@
         <w:tc>
           <w:tcPr>
             <w:tcW w:w="2594" w:type="dxa"/>
+            <w:tcBorders>
+              <w:left w:val="single" w:sz="18" w:space="0" w:color="auto"/>
+            </w:tcBorders>
           </w:tcPr>
           <w:p/>
         </w:tc>
@@ -10554,6 +10792,9 @@
         <w:tc>
           <w:tcPr>
             <w:tcW w:w="1532" w:type="dxa"/>
+            <w:tcBorders>
+              <w:right w:val="single" w:sz="18" w:space="0" w:color="auto"/>
+            </w:tcBorders>
             <w:vAlign w:val="center"/>
           </w:tcPr>
           <w:p>
@@ -10565,6 +10806,9 @@
         <w:tc>
           <w:tcPr>
             <w:tcW w:w="2594" w:type="dxa"/>
+            <w:tcBorders>
+              <w:left w:val="single" w:sz="18" w:space="0" w:color="auto"/>
+            </w:tcBorders>
           </w:tcPr>
           <w:p/>
         </w:tc>
@@ -10615,6 +10859,9 @@
         <w:tc>
           <w:tcPr>
             <w:tcW w:w="1532" w:type="dxa"/>
+            <w:tcBorders>
+              <w:right w:val="single" w:sz="18" w:space="0" w:color="auto"/>
+            </w:tcBorders>
             <w:vAlign w:val="center"/>
           </w:tcPr>
           <w:p>
@@ -10626,6 +10873,9 @@
         <w:tc>
           <w:tcPr>
             <w:tcW w:w="2594" w:type="dxa"/>
+            <w:tcBorders>
+              <w:left w:val="single" w:sz="18" w:space="0" w:color="auto"/>
+            </w:tcBorders>
           </w:tcPr>
           <w:p/>
         </w:tc>
@@ -10676,6 +10926,9 @@
         <w:tc>
           <w:tcPr>
             <w:tcW w:w="1532" w:type="dxa"/>
+            <w:tcBorders>
+              <w:right w:val="single" w:sz="18" w:space="0" w:color="auto"/>
+            </w:tcBorders>
             <w:vAlign w:val="center"/>
           </w:tcPr>
           <w:p>
@@ -10687,6 +10940,9 @@
         <w:tc>
           <w:tcPr>
             <w:tcW w:w="2594" w:type="dxa"/>
+            <w:tcBorders>
+              <w:left w:val="single" w:sz="18" w:space="0" w:color="auto"/>
+            </w:tcBorders>
           </w:tcPr>
           <w:p/>
         </w:tc>
@@ -10737,6 +10993,9 @@
         <w:tc>
           <w:tcPr>
             <w:tcW w:w="1532" w:type="dxa"/>
+            <w:tcBorders>
+              <w:right w:val="single" w:sz="18" w:space="0" w:color="auto"/>
+            </w:tcBorders>
             <w:vAlign w:val="center"/>
           </w:tcPr>
           <w:p>
@@ -10748,6 +11007,9 @@
         <w:tc>
           <w:tcPr>
             <w:tcW w:w="2594" w:type="dxa"/>
+            <w:tcBorders>
+              <w:left w:val="single" w:sz="18" w:space="0" w:color="auto"/>
+            </w:tcBorders>
           </w:tcPr>
           <w:p/>
         </w:tc>
@@ -10787,7 +11049,7 @@
 </file>
 
 <file path=word/endnotes.xml><?xml version="1.0" encoding="utf-8"?>
-<w:endnotes xmlns:wpc="http://schemas.microsoft.com/office/word/2010/wordprocessingCanvas" xmlns:cx="http://schemas.microsoft.com/office/drawing/2014/chartex" xmlns:cx1="http://schemas.microsoft.com/office/drawing/2015/9/8/chartex" xmlns:cx2="http://schemas.microsoft.com/office/drawing/2015/10/21/chartex" xmlns:cx3="http://schemas.microsoft.com/office/drawing/2016/5/9/chartex" xmlns:cx4="http://schemas.microsoft.com/office/drawing/2016/5/10/chartex" xmlns:cx5="http://schemas.microsoft.com/office/drawing/2016/5/11/chartex" xmlns:cx6="http://schemas.microsoft.com/office/drawing/2016/5/12/chartex" xmlns:cx7="http://schemas.microsoft.com/office/drawing/2016/5/13/chartex" xmlns:cx8="http://schemas.microsoft.com/office/drawing/2016/5/14/chartex" xmlns:mc="http://schemas.openxmlformats.org/markup-compatibility/2006" xmlns:aink="http://schemas.microsoft.com/office/drawing/2016/ink" xmlns:am3d="http://schemas.microsoft.com/office/drawing/2017/model3d" xmlns:o="urn:schemas-microsoft-com:office:office" xmlns:r="http://schemas.openxmlformats.org/officeDocument/2006/relationships" xmlns:m="http://schemas.openxmlformats.org/officeDocument/2006/math" xmlns:v="urn:schemas-microsoft-com:vml" xmlns:wp14="http://schemas.microsoft.com/office/word/2010/wordprocessingDrawing" xmlns:wp="http://schemas.openxmlformats.org/drawingml/2006/wordprocessingDrawing" xmlns:w10="urn:schemas-microsoft-com:office:word" xmlns:w="http://schemas.openxmlformats.org/wordprocessingml/2006/main" xmlns:w14="http://schemas.microsoft.com/office/word/2010/wordml" xmlns:w15="http://schemas.microsoft.com/office/word/2012/wordml" xmlns:w16cex="http://schemas.microsoft.com/office/word/2018/wordml/cex" xmlns:w16cid="http://schemas.microsoft.com/office/word/2016/wordml/cid" xmlns:w16="http://schemas.microsoft.com/office/word/2018/wordml" xmlns:w16sdtdh="http://schemas.microsoft.com/office/word/2020/wordml/sdtdatahash" xmlns:w16se="http://schemas.microsoft.com/office/word/2015/wordml/symex" xmlns:wpg="http://schemas.microsoft.com/office/word/2010/wordprocessingGroup" xmlns:wpi="http://schemas.microsoft.com/office/word/2010/wordprocessingInk" xmlns:wne="http://schemas.microsoft.com/office/word/2006/wordml" xmlns:wps="http://schemas.microsoft.com/office/word/2010/wordprocessingShape" mc:Ignorable="w14 w15 w16se w16cid w16 w16cex w16sdtdh wp14">
+<w:endnotes xmlns:wpc="http://schemas.microsoft.com/office/word/2010/wordprocessingCanvas" xmlns:cx="http://schemas.microsoft.com/office/drawing/2014/chartex" xmlns:cx1="http://schemas.microsoft.com/office/drawing/2015/9/8/chartex" xmlns:cx2="http://schemas.microsoft.com/office/drawing/2015/10/21/chartex" xmlns:cx3="http://schemas.microsoft.com/office/drawing/2016/5/9/chartex" xmlns:cx4="http://schemas.microsoft.com/office/drawing/2016/5/10/chartex" xmlns:cx5="http://schemas.microsoft.com/office/drawing/2016/5/11/chartex" xmlns:cx6="http://schemas.microsoft.com/office/drawing/2016/5/12/chartex" xmlns:cx7="http://schemas.microsoft.com/office/drawing/2016/5/13/chartex" xmlns:cx8="http://schemas.microsoft.com/office/drawing/2016/5/14/chartex" xmlns:mc="http://schemas.openxmlformats.org/markup-compatibility/2006" xmlns:aink="http://schemas.microsoft.com/office/drawing/2016/ink" xmlns:am3d="http://schemas.microsoft.com/office/drawing/2017/model3d" xmlns:o="urn:schemas-microsoft-com:office:office" xmlns:oel="http://schemas.microsoft.com/office/2019/extlst" xmlns:r="http://schemas.openxmlformats.org/officeDocument/2006/relationships" xmlns:m="http://schemas.openxmlformats.org/officeDocument/2006/math" xmlns:v="urn:schemas-microsoft-com:vml" xmlns:wp14="http://schemas.microsoft.com/office/word/2010/wordprocessingDrawing" xmlns:wp="http://schemas.openxmlformats.org/drawingml/2006/wordprocessingDrawing" xmlns:w10="urn:schemas-microsoft-com:office:word" xmlns:w="http://schemas.openxmlformats.org/wordprocessingml/2006/main" xmlns:w14="http://schemas.microsoft.com/office/word/2010/wordml" xmlns:w15="http://schemas.microsoft.com/office/word/2012/wordml" xmlns:w16cex="http://schemas.microsoft.com/office/word/2018/wordml/cex" xmlns:w16cid="http://schemas.microsoft.com/office/word/2016/wordml/cid" xmlns:w16="http://schemas.microsoft.com/office/word/2018/wordml" xmlns:w16sdtdh="http://schemas.microsoft.com/office/word/2020/wordml/sdtdatahash" xmlns:w16se="http://schemas.microsoft.com/office/word/2015/wordml/symex" xmlns:wpg="http://schemas.microsoft.com/office/word/2010/wordprocessingGroup" xmlns:wpi="http://schemas.microsoft.com/office/word/2010/wordprocessingInk" xmlns:wne="http://schemas.microsoft.com/office/word/2006/wordml" xmlns:wps="http://schemas.microsoft.com/office/word/2010/wordprocessingShape" mc:Ignorable="w14 w15 w16se w16cid w16 w16cex w16sdtdh wp14">
   <w:endnote w:type="separator" w:id="-1">
     <w:p>
       <w:pPr>
@@ -10812,7 +11074,7 @@
 </file>
 
 <file path=word/footnotes.xml><?xml version="1.0" encoding="utf-8"?>
-<w:footnotes xmlns:wpc="http://schemas.microsoft.com/office/word/2010/wordprocessingCanvas" xmlns:cx="http://schemas.microsoft.com/office/drawing/2014/chartex" xmlns:cx1="http://schemas.microsoft.com/office/drawing/2015/9/8/chartex" xmlns:cx2="http://schemas.microsoft.com/office/drawing/2015/10/21/chartex" xmlns:cx3="http://schemas.microsoft.com/office/drawing/2016/5/9/chartex" xmlns:cx4="http://schemas.microsoft.com/office/drawing/2016/5/10/chartex" xmlns:cx5="http://schemas.microsoft.com/office/drawing/2016/5/11/chartex" xmlns:cx6="http://schemas.microsoft.com/office/drawing/2016/5/12/chartex" xmlns:cx7="http://schemas.microsoft.com/office/drawing/2016/5/13/chartex" xmlns:cx8="http://schemas.microsoft.com/office/drawing/2016/5/14/chartex" xmlns:mc="http://schemas.openxmlformats.org/markup-compatibility/2006" xmlns:aink="http://schemas.microsoft.com/office/drawing/2016/ink" xmlns:am3d="http://schemas.microsoft.com/office/drawing/2017/model3d" xmlns:o="urn:schemas-microsoft-com:office:office" xmlns:r="http://schemas.openxmlformats.org/officeDocument/2006/relationships" xmlns:m="http://schemas.openxmlformats.org/officeDocument/2006/math" xmlns:v="urn:schemas-microsoft-com:vml" xmlns:wp14="http://schemas.microsoft.com/office/word/2010/wordprocessingDrawing" xmlns:wp="http://schemas.openxmlformats.org/drawingml/2006/wordprocessingDrawing" xmlns:w10="urn:schemas-microsoft-com:office:word" xmlns:w="http://schemas.openxmlformats.org/wordprocessingml/2006/main" xmlns:w14="http://schemas.microsoft.com/office/word/2010/wordml" xmlns:w15="http://schemas.microsoft.com/office/word/2012/wordml" xmlns:w16cex="http://schemas.microsoft.com/office/word/2018/wordml/cex" xmlns:w16cid="http://schemas.microsoft.com/office/word/2016/wordml/cid" xmlns:w16="http://schemas.microsoft.com/office/word/2018/wordml" xmlns:w16sdtdh="http://schemas.microsoft.com/office/word/2020/wordml/sdtdatahash" xmlns:w16se="http://schemas.microsoft.com/office/word/2015/wordml/symex" xmlns:wpg="http://schemas.microsoft.com/office/word/2010/wordprocessingGroup" xmlns:wpi="http://schemas.microsoft.com/office/word/2010/wordprocessingInk" xmlns:wne="http://schemas.microsoft.com/office/word/2006/wordml" xmlns:wps="http://schemas.microsoft.com/office/word/2010/wordprocessingShape" mc:Ignorable="w14 w15 w16se w16cid w16 w16cex w16sdtdh wp14">
+<w:footnotes xmlns:wpc="http://schemas.microsoft.com/office/word/2010/wordprocessingCanvas" xmlns:cx="http://schemas.microsoft.com/office/drawing/2014/chartex" xmlns:cx1="http://schemas.microsoft.com/office/drawing/2015/9/8/chartex" xmlns:cx2="http://schemas.microsoft.com/office/drawing/2015/10/21/chartex" xmlns:cx3="http://schemas.microsoft.com/office/drawing/2016/5/9/chartex" xmlns:cx4="http://schemas.microsoft.com/office/drawing/2016/5/10/chartex" xmlns:cx5="http://schemas.microsoft.com/office/drawing/2016/5/11/chartex" xmlns:cx6="http://schemas.microsoft.com/office/drawing/2016/5/12/chartex" xmlns:cx7="http://schemas.microsoft.com/office/drawing/2016/5/13/chartex" xmlns:cx8="http://schemas.microsoft.com/office/drawing/2016/5/14/chartex" xmlns:mc="http://schemas.openxmlformats.org/markup-compatibility/2006" xmlns:aink="http://schemas.microsoft.com/office/drawing/2016/ink" xmlns:am3d="http://schemas.microsoft.com/office/drawing/2017/model3d" xmlns:o="urn:schemas-microsoft-com:office:office" xmlns:oel="http://schemas.microsoft.com/office/2019/extlst" xmlns:r="http://schemas.openxmlformats.org/officeDocument/2006/relationships" xmlns:m="http://schemas.openxmlformats.org/officeDocument/2006/math" xmlns:v="urn:schemas-microsoft-com:vml" xmlns:wp14="http://schemas.microsoft.com/office/word/2010/wordprocessingDrawing" xmlns:wp="http://schemas.openxmlformats.org/drawingml/2006/wordprocessingDrawing" xmlns:w10="urn:schemas-microsoft-com:office:word" xmlns:w="http://schemas.openxmlformats.org/wordprocessingml/2006/main" xmlns:w14="http://schemas.microsoft.com/office/word/2010/wordml" xmlns:w15="http://schemas.microsoft.com/office/word/2012/wordml" xmlns:w16cex="http://schemas.microsoft.com/office/word/2018/wordml/cex" xmlns:w16cid="http://schemas.microsoft.com/office/word/2016/wordml/cid" xmlns:w16="http://schemas.microsoft.com/office/word/2018/wordml" xmlns:w16sdtdh="http://schemas.microsoft.com/office/word/2020/wordml/sdtdatahash" xmlns:w16se="http://schemas.microsoft.com/office/word/2015/wordml/symex" xmlns:wpg="http://schemas.microsoft.com/office/word/2010/wordprocessingGroup" xmlns:wpi="http://schemas.microsoft.com/office/word/2010/wordprocessingInk" xmlns:wne="http://schemas.microsoft.com/office/word/2006/wordml" xmlns:wps="http://schemas.microsoft.com/office/word/2010/wordprocessingShape" mc:Ignorable="w14 w15 w16se w16cid w16 w16cex w16sdtdh wp14">
   <w:footnote w:type="separator" w:id="-1">
     <w:p>
       <w:pPr>
@@ -10837,7 +11099,7 @@
 </file>
 
 <file path=word/numbering.xml><?xml version="1.0" encoding="utf-8"?>
-<w:numbering xmlns:wpc="http://schemas.microsoft.com/office/word/2010/wordprocessingCanvas" xmlns:cx="http://schemas.microsoft.com/office/drawing/2014/chartex" xmlns:cx1="http://schemas.microsoft.com/office/drawing/2015/9/8/chartex" xmlns:cx2="http://schemas.microsoft.com/office/drawing/2015/10/21/chartex" xmlns:cx3="http://schemas.microsoft.com/office/drawing/2016/5/9/chartex" xmlns:cx4="http://schemas.microsoft.com/office/drawing/2016/5/10/chartex" xmlns:cx5="http://schemas.microsoft.com/office/drawing/2016/5/11/chartex" xmlns:cx6="http://schemas.microsoft.com/office/drawing/2016/5/12/chartex" xmlns:cx7="http://schemas.microsoft.com/office/drawing/2016/5/13/chartex" xmlns:cx8="http://schemas.microsoft.com/office/drawing/2016/5/14/chartex" xmlns:mc="http://schemas.openxmlformats.org/markup-compatibility/2006" xmlns:aink="http://schemas.microsoft.com/office/drawing/2016/ink" xmlns:am3d="http://schemas.microsoft.com/office/drawing/2017/model3d" xmlns:o="urn:schemas-microsoft-com:office:office" xmlns:r="http://schemas.openxmlformats.org/officeDocument/2006/relationships" xmlns:m="http://schemas.openxmlformats.org/officeDocument/2006/math" xmlns:v="urn:schemas-microsoft-com:vml" xmlns:wp14="http://schemas.microsoft.com/office/word/2010/wordprocessingDrawing" xmlns:wp="http://schemas.openxmlformats.org/drawingml/2006/wordprocessingDrawing" xmlns:w10="urn:schemas-microsoft-com:office:word" xmlns:w="http://schemas.openxmlformats.org/wordprocessingml/2006/main" xmlns:w14="http://schemas.microsoft.com/office/word/2010/wordml" xmlns:w15="http://schemas.microsoft.com/office/word/2012/wordml" xmlns:w16cex="http://schemas.microsoft.com/office/word/2018/wordml/cex" xmlns:w16cid="http://schemas.microsoft.com/office/word/2016/wordml/cid" xmlns:w16="http://schemas.microsoft.com/office/word/2018/wordml" xmlns:w16sdtdh="http://schemas.microsoft.com/office/word/2020/wordml/sdtdatahash" xmlns:w16se="http://schemas.microsoft.com/office/word/2015/wordml/symex" xmlns:wpg="http://schemas.microsoft.com/office/word/2010/wordprocessingGroup" xmlns:wpi="http://schemas.microsoft.com/office/word/2010/wordprocessingInk" xmlns:wne="http://schemas.microsoft.com/office/word/2006/wordml" xmlns:wps="http://schemas.microsoft.com/office/word/2010/wordprocessingShape" mc:Ignorable="w14 w15 w16se w16cid w16 w16cex w16sdtdh wp14">
+<w:numbering xmlns:wpc="http://schemas.microsoft.com/office/word/2010/wordprocessingCanvas" xmlns:cx="http://schemas.microsoft.com/office/drawing/2014/chartex" xmlns:cx1="http://schemas.microsoft.com/office/drawing/2015/9/8/chartex" xmlns:cx2="http://schemas.microsoft.com/office/drawing/2015/10/21/chartex" xmlns:cx3="http://schemas.microsoft.com/office/drawing/2016/5/9/chartex" xmlns:cx4="http://schemas.microsoft.com/office/drawing/2016/5/10/chartex" xmlns:cx5="http://schemas.microsoft.com/office/drawing/2016/5/11/chartex" xmlns:cx6="http://schemas.microsoft.com/office/drawing/2016/5/12/chartex" xmlns:cx7="http://schemas.microsoft.com/office/drawing/2016/5/13/chartex" xmlns:cx8="http://schemas.microsoft.com/office/drawing/2016/5/14/chartex" xmlns:mc="http://schemas.openxmlformats.org/markup-compatibility/2006" xmlns:aink="http://schemas.microsoft.com/office/drawing/2016/ink" xmlns:am3d="http://schemas.microsoft.com/office/drawing/2017/model3d" xmlns:o="urn:schemas-microsoft-com:office:office" xmlns:oel="http://schemas.microsoft.com/office/2019/extlst" xmlns:r="http://schemas.openxmlformats.org/officeDocument/2006/relationships" xmlns:m="http://schemas.openxmlformats.org/officeDocument/2006/math" xmlns:v="urn:schemas-microsoft-com:vml" xmlns:wp14="http://schemas.microsoft.com/office/word/2010/wordprocessingDrawing" xmlns:wp="http://schemas.openxmlformats.org/drawingml/2006/wordprocessingDrawing" xmlns:w10="urn:schemas-microsoft-com:office:word" xmlns:w="http://schemas.openxmlformats.org/wordprocessingml/2006/main" xmlns:w14="http://schemas.microsoft.com/office/word/2010/wordml" xmlns:w15="http://schemas.microsoft.com/office/word/2012/wordml" xmlns:w16cex="http://schemas.microsoft.com/office/word/2018/wordml/cex" xmlns:w16cid="http://schemas.microsoft.com/office/word/2016/wordml/cid" xmlns:w16="http://schemas.microsoft.com/office/word/2018/wordml" xmlns:w16sdtdh="http://schemas.microsoft.com/office/word/2020/wordml/sdtdatahash" xmlns:w16se="http://schemas.microsoft.com/office/word/2015/wordml/symex" xmlns:wpg="http://schemas.microsoft.com/office/word/2010/wordprocessingGroup" xmlns:wpi="http://schemas.microsoft.com/office/word/2010/wordprocessingInk" xmlns:wne="http://schemas.microsoft.com/office/word/2006/wordml" xmlns:wps="http://schemas.microsoft.com/office/word/2010/wordprocessingShape" mc:Ignorable="w14 w15 w16se w16cid w16 w16cex w16sdtdh wp14">
   <w:abstractNum w:abstractNumId="0" w15:restartNumberingAfterBreak="0">
     <w:nsid w:val="37836642"/>
     <w:multiLevelType w:val="hybridMultilevel"/>
@@ -10951,7 +11213,7 @@
       </w:rPr>
     </w:lvl>
   </w:abstractNum>
-  <w:num w:numId="1">
+  <w:num w:numId="1" w16cid:durableId="685670183">
     <w:abstractNumId w:val="0"/>
   </w:num>
 </w:numbering>

</xml_diff>